<commit_message>
Report improved New Win10 and RHEL builds
</commit_message>
<xml_diff>
--- a/Report_Yaroslav_K.docx
+++ b/Report_Yaroslav_K.docx
@@ -1794,7 +1794,7 @@
                 <w:sz w:val="28"/>
                 <w:u w:val="none"/>
               </w:rPr>
-              <w:t xml:space="preserve">1 ВВЕДЕНИЕ</w:t>
+              <w:t xml:space="preserve">1</w:t>
             </w:r>
             <w:r>
               <w:rPr>
@@ -1806,9 +1806,11 @@
                 <w:sz w:val="28"/>
                 <w:u w:val="none"/>
               </w:rPr>
-            </w:r>
-            <w:r>
-              <w:rPr>
+              <w:t xml:space="preserve"> ВВЕДЕНИЕ</w:t>
+            </w:r>
+            <w:r>
+              <w:rPr>
+                <w:rStyle w:val="922"/>
                 <w:rFonts w:ascii="PT Astra Sans" w:hAnsi="PT Astra Sans" w:cs="PT Astra Sans" w:eastAsia="PT Astra Sans"/>
                 <w:b w:val="0"/>
                 <w:i w:val="0"/>
@@ -1816,7 +1818,6 @@
                 <w:sz w:val="28"/>
                 <w:u w:val="none"/>
               </w:rPr>
-              <w:tab/>
             </w:r>
             <w:r>
               <w:rPr>
@@ -1827,10 +1828,42 @@
                 <w:sz w:val="28"/>
                 <w:u w:val="none"/>
               </w:rPr>
+              <w:tab/>
+            </w:r>
+            <w:r>
+              <w:rPr>
+                <w:rFonts w:ascii="PT Astra Sans" w:hAnsi="PT Astra Sans" w:cs="PT Astra Sans" w:eastAsia="PT Astra Sans"/>
+                <w:b w:val="0"/>
+                <w:i w:val="0"/>
+                <w:color w:val="auto"/>
+                <w:sz w:val="28"/>
+                <w:u w:val="none"/>
+              </w:rPr>
               <w:fldChar w:fldCharType="begin"/>
               <w:instrText xml:space="preserve">PAGEREF _Toc5 \h</w:instrText>
               <w:fldChar w:fldCharType="separate"/>
+            </w:r>
+            <w:r>
+              <w:rPr>
+                <w:rStyle w:val="922"/>
+                <w:rFonts w:ascii="PT Astra Sans" w:hAnsi="PT Astra Sans" w:cs="PT Astra Sans" w:eastAsia="PT Astra Sans"/>
+                <w:b w:val="0"/>
+                <w:i w:val="0"/>
+                <w:color w:val="auto"/>
+                <w:sz w:val="28"/>
+                <w:u w:val="none"/>
+              </w:rPr>
               <w:t xml:space="preserve">3</w:t>
+            </w:r>
+            <w:r>
+              <w:rPr>
+                <w:rFonts w:ascii="PT Astra Sans" w:hAnsi="PT Astra Sans" w:cs="PT Astra Sans" w:eastAsia="PT Astra Sans"/>
+                <w:b w:val="0"/>
+                <w:i w:val="0"/>
+                <w:color w:val="auto"/>
+                <w:sz w:val="28"/>
+                <w:u w:val="none"/>
+              </w:rPr>
               <w:fldChar w:fldCharType="end"/>
             </w:r>
           </w:hyperlink>
@@ -1845,7 +1878,11 @@
               <w:u w:val="none"/>
             </w:rPr>
           </w:r>
-          <w:r/>
+          <w:r>
+            <w:rPr>
+              <w:b w:val="0"/>
+            </w:rPr>
+          </w:r>
         </w:p>
         <w:p>
           <w:pPr>
@@ -1866,6 +1903,7 @@
           <w:r>
             <w:rPr>
               <w:rFonts w:ascii="PT Astra Sans" w:hAnsi="PT Astra Sans" w:cs="PT Astra Sans" w:eastAsia="PT Astra Sans"/>
+              <w:b w:val="0"/>
             </w:rPr>
           </w:r>
           <w:hyperlink w:tooltip="#_Toc6" w:anchor="_Toc6" w:history="1">
@@ -1922,7 +1960,28 @@
               <w:fldChar w:fldCharType="begin"/>
               <w:instrText xml:space="preserve">PAGEREF _Toc6 \h</w:instrText>
               <w:fldChar w:fldCharType="separate"/>
+            </w:r>
+            <w:r>
+              <w:rPr>
+                <w:rStyle w:val="922"/>
+                <w:rFonts w:ascii="PT Astra Sans" w:hAnsi="PT Astra Sans" w:cs="PT Astra Sans" w:eastAsia="PT Astra Sans"/>
+                <w:b w:val="0"/>
+                <w:i w:val="0"/>
+                <w:color w:val="auto"/>
+                <w:sz w:val="28"/>
+                <w:u w:val="none"/>
+              </w:rPr>
               <w:t xml:space="preserve">4</w:t>
+            </w:r>
+            <w:r>
+              <w:rPr>
+                <w:rFonts w:ascii="PT Astra Sans" w:hAnsi="PT Astra Sans" w:cs="PT Astra Sans" w:eastAsia="PT Astra Sans"/>
+                <w:b w:val="0"/>
+                <w:i w:val="0"/>
+                <w:color w:val="auto"/>
+                <w:sz w:val="28"/>
+                <w:u w:val="none"/>
+              </w:rPr>
               <w:fldChar w:fldCharType="end"/>
             </w:r>
           </w:hyperlink>
@@ -1936,7 +1995,11 @@
               <w:u w:val="none"/>
             </w:rPr>
           </w:r>
-          <w:r/>
+          <w:r>
+            <w:rPr>
+              <w:b w:val="0"/>
+            </w:rPr>
+          </w:r>
         </w:p>
         <w:p>
           <w:pPr>
@@ -1958,6 +2021,7 @@
           <w:r>
             <w:rPr>
               <w:rFonts w:ascii="PT Astra Sans" w:hAnsi="PT Astra Sans" w:cs="PT Astra Sans" w:eastAsia="PT Astra Sans"/>
+              <w:b w:val="0"/>
             </w:rPr>
           </w:r>
           <w:hyperlink w:tooltip="#_Toc7" w:anchor="_Toc7" w:history="1">
@@ -2015,7 +2079,28 @@
               <w:fldChar w:fldCharType="begin"/>
               <w:instrText xml:space="preserve">PAGEREF _Toc7 \h</w:instrText>
               <w:fldChar w:fldCharType="separate"/>
+            </w:r>
+            <w:r>
+              <w:rPr>
+                <w:rStyle w:val="922"/>
+                <w:rFonts w:ascii="PT Astra Sans" w:hAnsi="PT Astra Sans" w:cs="PT Astra Sans" w:eastAsia="PT Astra Sans"/>
+                <w:b w:val="0"/>
+                <w:i w:val="0"/>
+                <w:color w:val="auto"/>
+                <w:sz w:val="28"/>
+                <w:u w:val="none"/>
+              </w:rPr>
               <w:t xml:space="preserve">4</w:t>
+            </w:r>
+            <w:r>
+              <w:rPr>
+                <w:rFonts w:ascii="PT Astra Sans" w:hAnsi="PT Astra Sans" w:cs="PT Astra Sans" w:eastAsia="PT Astra Sans"/>
+                <w:b w:val="0"/>
+                <w:i w:val="0"/>
+                <w:color w:val="auto"/>
+                <w:sz w:val="28"/>
+                <w:u w:val="none"/>
+              </w:rPr>
               <w:fldChar w:fldCharType="end"/>
             </w:r>
           </w:hyperlink>
@@ -2030,7 +2115,11 @@
               <w:u w:val="none"/>
             </w:rPr>
           </w:r>
-          <w:r/>
+          <w:r>
+            <w:rPr>
+              <w:b w:val="0"/>
+            </w:rPr>
+          </w:r>
         </w:p>
         <w:p>
           <w:pPr>
@@ -2051,6 +2140,7 @@
           <w:r>
             <w:rPr>
               <w:rFonts w:ascii="PT Astra Sans" w:hAnsi="PT Astra Sans" w:cs="PT Astra Sans" w:eastAsia="PT Astra Sans"/>
+              <w:b w:val="0"/>
             </w:rPr>
           </w:r>
           <w:hyperlink w:tooltip="#_Toc8" w:anchor="_Toc8" w:history="1">
@@ -2107,7 +2197,28 @@
               <w:fldChar w:fldCharType="begin"/>
               <w:instrText xml:space="preserve">PAGEREF _Toc8 \h</w:instrText>
               <w:fldChar w:fldCharType="separate"/>
+            </w:r>
+            <w:r>
+              <w:rPr>
+                <w:rStyle w:val="922"/>
+                <w:rFonts w:ascii="PT Astra Sans" w:hAnsi="PT Astra Sans" w:cs="PT Astra Sans" w:eastAsia="PT Astra Sans"/>
+                <w:b w:val="0"/>
+                <w:i w:val="0"/>
+                <w:color w:val="auto"/>
+                <w:sz w:val="28"/>
+                <w:u w:val="none"/>
+              </w:rPr>
               <w:t xml:space="preserve">4</w:t>
+            </w:r>
+            <w:r>
+              <w:rPr>
+                <w:rFonts w:ascii="PT Astra Sans" w:hAnsi="PT Astra Sans" w:cs="PT Astra Sans" w:eastAsia="PT Astra Sans"/>
+                <w:b w:val="0"/>
+                <w:i w:val="0"/>
+                <w:color w:val="auto"/>
+                <w:sz w:val="28"/>
+                <w:u w:val="none"/>
+              </w:rPr>
               <w:fldChar w:fldCharType="end"/>
             </w:r>
           </w:hyperlink>
@@ -2121,7 +2232,11 @@
               <w:u w:val="none"/>
             </w:rPr>
           </w:r>
-          <w:r/>
+          <w:r>
+            <w:rPr>
+              <w:b w:val="0"/>
+            </w:rPr>
+          </w:r>
         </w:p>
         <w:p>
           <w:pPr>
@@ -2142,6 +2257,7 @@
           <w:r>
             <w:rPr>
               <w:rFonts w:ascii="PT Astra Sans" w:hAnsi="PT Astra Sans" w:cs="PT Astra Sans" w:eastAsia="PT Astra Sans"/>
+              <w:b w:val="0"/>
             </w:rPr>
           </w:r>
           <w:hyperlink w:tooltip="#_Toc9" w:anchor="_Toc9" w:history="1">
@@ -2198,7 +2314,28 @@
               <w:fldChar w:fldCharType="begin"/>
               <w:instrText xml:space="preserve">PAGEREF _Toc9 \h</w:instrText>
               <w:fldChar w:fldCharType="separate"/>
+            </w:r>
+            <w:r>
+              <w:rPr>
+                <w:rStyle w:val="922"/>
+                <w:rFonts w:ascii="PT Astra Sans" w:hAnsi="PT Astra Sans" w:cs="PT Astra Sans" w:eastAsia="PT Astra Sans"/>
+                <w:b w:val="0"/>
+                <w:i w:val="0"/>
+                <w:color w:val="auto"/>
+                <w:sz w:val="28"/>
+                <w:u w:val="none"/>
+              </w:rPr>
               <w:t xml:space="preserve">5</w:t>
+            </w:r>
+            <w:r>
+              <w:rPr>
+                <w:rFonts w:ascii="PT Astra Sans" w:hAnsi="PT Astra Sans" w:cs="PT Astra Sans" w:eastAsia="PT Astra Sans"/>
+                <w:b w:val="0"/>
+                <w:i w:val="0"/>
+                <w:color w:val="auto"/>
+                <w:sz w:val="28"/>
+                <w:u w:val="none"/>
+              </w:rPr>
               <w:fldChar w:fldCharType="end"/>
             </w:r>
           </w:hyperlink>
@@ -2212,7 +2349,11 @@
               <w:u w:val="none"/>
             </w:rPr>
           </w:r>
-          <w:r/>
+          <w:r>
+            <w:rPr>
+              <w:b w:val="0"/>
+            </w:rPr>
+          </w:r>
         </w:p>
         <w:p>
           <w:pPr>
@@ -2233,6 +2374,7 @@
           <w:r>
             <w:rPr>
               <w:rFonts w:ascii="PT Astra Sans" w:hAnsi="PT Astra Sans" w:cs="PT Astra Sans" w:eastAsia="PT Astra Sans"/>
+              <w:b w:val="0"/>
             </w:rPr>
           </w:r>
           <w:hyperlink w:tooltip="#_Toc10" w:anchor="_Toc10" w:history="1">
@@ -2289,7 +2431,28 @@
               <w:fldChar w:fldCharType="begin"/>
               <w:instrText xml:space="preserve">PAGEREF _Toc10 \h</w:instrText>
               <w:fldChar w:fldCharType="separate"/>
+            </w:r>
+            <w:r>
+              <w:rPr>
+                <w:rStyle w:val="922"/>
+                <w:rFonts w:ascii="PT Astra Sans" w:hAnsi="PT Astra Sans" w:cs="PT Astra Sans" w:eastAsia="PT Astra Sans"/>
+                <w:b w:val="0"/>
+                <w:i w:val="0"/>
+                <w:color w:val="auto"/>
+                <w:sz w:val="28"/>
+                <w:u w:val="none"/>
+              </w:rPr>
               <w:t xml:space="preserve">6</w:t>
+            </w:r>
+            <w:r>
+              <w:rPr>
+                <w:rFonts w:ascii="PT Astra Sans" w:hAnsi="PT Astra Sans" w:cs="PT Astra Sans" w:eastAsia="PT Astra Sans"/>
+                <w:b w:val="0"/>
+                <w:i w:val="0"/>
+                <w:color w:val="auto"/>
+                <w:sz w:val="28"/>
+                <w:u w:val="none"/>
+              </w:rPr>
               <w:fldChar w:fldCharType="end"/>
             </w:r>
           </w:hyperlink>
@@ -2303,7 +2466,11 @@
               <w:u w:val="none"/>
             </w:rPr>
           </w:r>
-          <w:r/>
+          <w:r>
+            <w:rPr>
+              <w:b w:val="0"/>
+            </w:rPr>
+          </w:r>
         </w:p>
         <w:p>
           <w:pPr>
@@ -2324,6 +2491,7 @@
           <w:r>
             <w:rPr>
               <w:rFonts w:ascii="PT Astra Sans" w:hAnsi="PT Astra Sans" w:cs="PT Astra Sans" w:eastAsia="PT Astra Sans"/>
+              <w:b w:val="0"/>
             </w:rPr>
           </w:r>
           <w:hyperlink w:tooltip="#_Toc11" w:anchor="_Toc11" w:history="1">
@@ -2380,7 +2548,28 @@
               <w:fldChar w:fldCharType="begin"/>
               <w:instrText xml:space="preserve">PAGEREF _Toc11 \h</w:instrText>
               <w:fldChar w:fldCharType="separate"/>
+            </w:r>
+            <w:r>
+              <w:rPr>
+                <w:rStyle w:val="922"/>
+                <w:rFonts w:ascii="PT Astra Sans" w:hAnsi="PT Astra Sans" w:cs="PT Astra Sans" w:eastAsia="PT Astra Sans"/>
+                <w:b w:val="0"/>
+                <w:i w:val="0"/>
+                <w:color w:val="auto"/>
+                <w:sz w:val="28"/>
+                <w:u w:val="none"/>
+              </w:rPr>
               <w:t xml:space="preserve">6</w:t>
+            </w:r>
+            <w:r>
+              <w:rPr>
+                <w:rFonts w:ascii="PT Astra Sans" w:hAnsi="PT Astra Sans" w:cs="PT Astra Sans" w:eastAsia="PT Astra Sans"/>
+                <w:b w:val="0"/>
+                <w:i w:val="0"/>
+                <w:color w:val="auto"/>
+                <w:sz w:val="28"/>
+                <w:u w:val="none"/>
+              </w:rPr>
               <w:fldChar w:fldCharType="end"/>
             </w:r>
           </w:hyperlink>
@@ -2394,7 +2583,11 @@
               <w:u w:val="none"/>
             </w:rPr>
           </w:r>
-          <w:r/>
+          <w:r>
+            <w:rPr>
+              <w:b w:val="0"/>
+            </w:rPr>
+          </w:r>
         </w:p>
         <w:p>
           <w:pPr>
@@ -2415,6 +2608,7 @@
           <w:r>
             <w:rPr>
               <w:rFonts w:ascii="PT Astra Sans" w:hAnsi="PT Astra Sans" w:cs="PT Astra Sans" w:eastAsia="PT Astra Sans"/>
+              <w:b w:val="0"/>
             </w:rPr>
           </w:r>
           <w:hyperlink w:tooltip="#_Toc12" w:anchor="_Toc12" w:history="1">
@@ -2471,7 +2665,28 @@
               <w:fldChar w:fldCharType="begin"/>
               <w:instrText xml:space="preserve">PAGEREF _Toc12 \h</w:instrText>
               <w:fldChar w:fldCharType="separate"/>
+            </w:r>
+            <w:r>
+              <w:rPr>
+                <w:rStyle w:val="922"/>
+                <w:rFonts w:ascii="PT Astra Sans" w:hAnsi="PT Astra Sans" w:cs="PT Astra Sans" w:eastAsia="PT Astra Sans"/>
+                <w:b w:val="0"/>
+                <w:i w:val="0"/>
+                <w:color w:val="auto"/>
+                <w:sz w:val="28"/>
+                <w:u w:val="none"/>
+              </w:rPr>
               <w:t xml:space="preserve">6</w:t>
+            </w:r>
+            <w:r>
+              <w:rPr>
+                <w:rFonts w:ascii="PT Astra Sans" w:hAnsi="PT Astra Sans" w:cs="PT Astra Sans" w:eastAsia="PT Astra Sans"/>
+                <w:b w:val="0"/>
+                <w:i w:val="0"/>
+                <w:color w:val="auto"/>
+                <w:sz w:val="28"/>
+                <w:u w:val="none"/>
+              </w:rPr>
               <w:fldChar w:fldCharType="end"/>
             </w:r>
           </w:hyperlink>
@@ -2485,7 +2700,11 @@
               <w:u w:val="none"/>
             </w:rPr>
           </w:r>
-          <w:r/>
+          <w:r>
+            <w:rPr>
+              <w:b w:val="0"/>
+            </w:rPr>
+          </w:r>
         </w:p>
         <w:p>
           <w:pPr>
@@ -2507,6 +2726,7 @@
           <w:r>
             <w:rPr>
               <w:rFonts w:ascii="PT Astra Sans" w:hAnsi="PT Astra Sans" w:cs="PT Astra Sans" w:eastAsia="PT Astra Sans"/>
+              <w:b w:val="0"/>
             </w:rPr>
           </w:r>
           <w:hyperlink w:tooltip="#_Toc13" w:anchor="_Toc13" w:history="1">
@@ -2564,7 +2784,28 @@
               <w:fldChar w:fldCharType="begin"/>
               <w:instrText xml:space="preserve">PAGEREF _Toc13 \h</w:instrText>
               <w:fldChar w:fldCharType="separate"/>
+            </w:r>
+            <w:r>
+              <w:rPr>
+                <w:rStyle w:val="922"/>
+                <w:rFonts w:ascii="PT Astra Sans" w:hAnsi="PT Astra Sans" w:cs="PT Astra Sans" w:eastAsia="PT Astra Sans"/>
+                <w:b w:val="0"/>
+                <w:i w:val="0"/>
+                <w:color w:val="auto"/>
+                <w:sz w:val="28"/>
+                <w:u w:val="none"/>
+              </w:rPr>
               <w:t xml:space="preserve">6</w:t>
+            </w:r>
+            <w:r>
+              <w:rPr>
+                <w:rFonts w:ascii="PT Astra Sans" w:hAnsi="PT Astra Sans" w:cs="PT Astra Sans" w:eastAsia="PT Astra Sans"/>
+                <w:b w:val="0"/>
+                <w:i w:val="0"/>
+                <w:color w:val="auto"/>
+                <w:sz w:val="28"/>
+                <w:u w:val="none"/>
+              </w:rPr>
               <w:fldChar w:fldCharType="end"/>
             </w:r>
           </w:hyperlink>
@@ -2579,7 +2820,11 @@
               <w:u w:val="none"/>
             </w:rPr>
           </w:r>
-          <w:r/>
+          <w:r>
+            <w:rPr>
+              <w:b w:val="0"/>
+            </w:rPr>
+          </w:r>
         </w:p>
         <w:p>
           <w:pPr>
@@ -2601,6 +2846,7 @@
           <w:r>
             <w:rPr>
               <w:rFonts w:ascii="PT Astra Sans" w:hAnsi="PT Astra Sans" w:cs="PT Astra Sans" w:eastAsia="PT Astra Sans"/>
+              <w:b w:val="0"/>
             </w:rPr>
           </w:r>
           <w:hyperlink w:tooltip="#_Toc14" w:anchor="_Toc14" w:history="1">
@@ -2658,7 +2904,28 @@
               <w:fldChar w:fldCharType="begin"/>
               <w:instrText xml:space="preserve">PAGEREF _Toc14 \h</w:instrText>
               <w:fldChar w:fldCharType="separate"/>
+            </w:r>
+            <w:r>
+              <w:rPr>
+                <w:rStyle w:val="922"/>
+                <w:rFonts w:ascii="PT Astra Sans" w:hAnsi="PT Astra Sans" w:cs="PT Astra Sans" w:eastAsia="PT Astra Sans"/>
+                <w:b w:val="0"/>
+                <w:i w:val="0"/>
+                <w:color w:val="auto"/>
+                <w:sz w:val="28"/>
+                <w:u w:val="none"/>
+              </w:rPr>
               <w:t xml:space="preserve">10</w:t>
+            </w:r>
+            <w:r>
+              <w:rPr>
+                <w:rFonts w:ascii="PT Astra Sans" w:hAnsi="PT Astra Sans" w:cs="PT Astra Sans" w:eastAsia="PT Astra Sans"/>
+                <w:b w:val="0"/>
+                <w:i w:val="0"/>
+                <w:color w:val="auto"/>
+                <w:sz w:val="28"/>
+                <w:u w:val="none"/>
+              </w:rPr>
               <w:fldChar w:fldCharType="end"/>
             </w:r>
           </w:hyperlink>
@@ -2673,7 +2940,11 @@
               <w:u w:val="none"/>
             </w:rPr>
           </w:r>
-          <w:r/>
+          <w:r>
+            <w:rPr>
+              <w:b w:val="0"/>
+            </w:rPr>
+          </w:r>
         </w:p>
         <w:p>
           <w:pPr>
@@ -2695,6 +2966,7 @@
           <w:r>
             <w:rPr>
               <w:rFonts w:ascii="PT Astra Sans" w:hAnsi="PT Astra Sans" w:cs="PT Astra Sans" w:eastAsia="PT Astra Sans"/>
+              <w:b w:val="0"/>
             </w:rPr>
           </w:r>
           <w:hyperlink w:tooltip="#_Toc15" w:anchor="_Toc15" w:history="1">
@@ -2752,7 +3024,28 @@
               <w:fldChar w:fldCharType="begin"/>
               <w:instrText xml:space="preserve">PAGEREF _Toc15 \h</w:instrText>
               <w:fldChar w:fldCharType="separate"/>
+            </w:r>
+            <w:r>
+              <w:rPr>
+                <w:rStyle w:val="922"/>
+                <w:rFonts w:ascii="PT Astra Sans" w:hAnsi="PT Astra Sans" w:cs="PT Astra Sans" w:eastAsia="PT Astra Sans"/>
+                <w:b w:val="0"/>
+                <w:i w:val="0"/>
+                <w:color w:val="auto"/>
+                <w:sz w:val="28"/>
+                <w:u w:val="none"/>
+              </w:rPr>
               <w:t xml:space="preserve">12</w:t>
+            </w:r>
+            <w:r>
+              <w:rPr>
+                <w:rFonts w:ascii="PT Astra Sans" w:hAnsi="PT Astra Sans" w:cs="PT Astra Sans" w:eastAsia="PT Astra Sans"/>
+                <w:b w:val="0"/>
+                <w:i w:val="0"/>
+                <w:color w:val="auto"/>
+                <w:sz w:val="28"/>
+                <w:u w:val="none"/>
+              </w:rPr>
               <w:fldChar w:fldCharType="end"/>
             </w:r>
           </w:hyperlink>
@@ -2767,7 +3060,11 @@
               <w:u w:val="none"/>
             </w:rPr>
           </w:r>
-          <w:r/>
+          <w:r>
+            <w:rPr>
+              <w:b w:val="0"/>
+            </w:rPr>
+          </w:r>
         </w:p>
         <w:p>
           <w:pPr>
@@ -2789,6 +3086,7 @@
           <w:r>
             <w:rPr>
               <w:rFonts w:ascii="PT Astra Sans" w:hAnsi="PT Astra Sans" w:cs="PT Astra Sans" w:eastAsia="PT Astra Sans"/>
+              <w:b w:val="0"/>
             </w:rPr>
           </w:r>
           <w:hyperlink w:tooltip="#_Toc16" w:anchor="_Toc16" w:history="1">
@@ -2846,7 +3144,28 @@
               <w:fldChar w:fldCharType="begin"/>
               <w:instrText xml:space="preserve">PAGEREF _Toc16 \h</w:instrText>
               <w:fldChar w:fldCharType="separate"/>
+            </w:r>
+            <w:r>
+              <w:rPr>
+                <w:rStyle w:val="922"/>
+                <w:rFonts w:ascii="PT Astra Sans" w:hAnsi="PT Astra Sans" w:cs="PT Astra Sans" w:eastAsia="PT Astra Sans"/>
+                <w:b w:val="0"/>
+                <w:i w:val="0"/>
+                <w:color w:val="auto"/>
+                <w:sz w:val="28"/>
+                <w:u w:val="none"/>
+              </w:rPr>
               <w:t xml:space="preserve">13</w:t>
+            </w:r>
+            <w:r>
+              <w:rPr>
+                <w:rFonts w:ascii="PT Astra Sans" w:hAnsi="PT Astra Sans" w:cs="PT Astra Sans" w:eastAsia="PT Astra Sans"/>
+                <w:b w:val="0"/>
+                <w:i w:val="0"/>
+                <w:color w:val="auto"/>
+                <w:sz w:val="28"/>
+                <w:u w:val="none"/>
+              </w:rPr>
               <w:fldChar w:fldCharType="end"/>
             </w:r>
           </w:hyperlink>
@@ -2861,7 +3180,11 @@
               <w:u w:val="none"/>
             </w:rPr>
           </w:r>
-          <w:r/>
+          <w:r>
+            <w:rPr>
+              <w:b w:val="0"/>
+            </w:rPr>
+          </w:r>
         </w:p>
         <w:p>
           <w:pPr>
@@ -2883,6 +3206,7 @@
           <w:r>
             <w:rPr>
               <w:rFonts w:ascii="PT Astra Sans" w:hAnsi="PT Astra Sans" w:cs="PT Astra Sans" w:eastAsia="PT Astra Sans"/>
+              <w:b w:val="0"/>
             </w:rPr>
           </w:r>
           <w:hyperlink w:tooltip="#_Toc17" w:anchor="_Toc17" w:history="1">
@@ -2940,7 +3264,28 @@
               <w:fldChar w:fldCharType="begin"/>
               <w:instrText xml:space="preserve">PAGEREF _Toc17 \h</w:instrText>
               <w:fldChar w:fldCharType="separate"/>
+            </w:r>
+            <w:r>
+              <w:rPr>
+                <w:rStyle w:val="922"/>
+                <w:rFonts w:ascii="PT Astra Sans" w:hAnsi="PT Astra Sans" w:cs="PT Astra Sans" w:eastAsia="PT Astra Sans"/>
+                <w:b w:val="0"/>
+                <w:i w:val="0"/>
+                <w:color w:val="auto"/>
+                <w:sz w:val="28"/>
+                <w:u w:val="none"/>
+              </w:rPr>
               <w:t xml:space="preserve">14</w:t>
+            </w:r>
+            <w:r>
+              <w:rPr>
+                <w:rFonts w:ascii="PT Astra Sans" w:hAnsi="PT Astra Sans" w:cs="PT Astra Sans" w:eastAsia="PT Astra Sans"/>
+                <w:b w:val="0"/>
+                <w:i w:val="0"/>
+                <w:color w:val="auto"/>
+                <w:sz w:val="28"/>
+                <w:u w:val="none"/>
+              </w:rPr>
               <w:fldChar w:fldCharType="end"/>
             </w:r>
           </w:hyperlink>
@@ -2955,7 +3300,11 @@
               <w:u w:val="none"/>
             </w:rPr>
           </w:r>
-          <w:r/>
+          <w:r>
+            <w:rPr>
+              <w:b w:val="0"/>
+            </w:rPr>
+          </w:r>
         </w:p>
         <w:p>
           <w:pPr>
@@ -2977,6 +3326,7 @@
           <w:r>
             <w:rPr>
               <w:rFonts w:ascii="PT Astra Sans" w:hAnsi="PT Astra Sans" w:cs="PT Astra Sans" w:eastAsia="PT Astra Sans"/>
+              <w:b w:val="0"/>
             </w:rPr>
           </w:r>
           <w:hyperlink w:tooltip="#_Toc18" w:anchor="_Toc18" w:history="1">
@@ -3034,7 +3384,28 @@
               <w:fldChar w:fldCharType="begin"/>
               <w:instrText xml:space="preserve">PAGEREF _Toc18 \h</w:instrText>
               <w:fldChar w:fldCharType="separate"/>
+            </w:r>
+            <w:r>
+              <w:rPr>
+                <w:rStyle w:val="922"/>
+                <w:rFonts w:ascii="PT Astra Sans" w:hAnsi="PT Astra Sans" w:cs="PT Astra Sans" w:eastAsia="PT Astra Sans"/>
+                <w:b w:val="0"/>
+                <w:i w:val="0"/>
+                <w:color w:val="auto"/>
+                <w:sz w:val="28"/>
+                <w:u w:val="none"/>
+              </w:rPr>
               <w:t xml:space="preserve">14</w:t>
+            </w:r>
+            <w:r>
+              <w:rPr>
+                <w:rFonts w:ascii="PT Astra Sans" w:hAnsi="PT Astra Sans" w:cs="PT Astra Sans" w:eastAsia="PT Astra Sans"/>
+                <w:b w:val="0"/>
+                <w:i w:val="0"/>
+                <w:color w:val="auto"/>
+                <w:sz w:val="28"/>
+                <w:u w:val="none"/>
+              </w:rPr>
               <w:fldChar w:fldCharType="end"/>
             </w:r>
           </w:hyperlink>
@@ -3049,7 +3420,11 @@
               <w:u w:val="none"/>
             </w:rPr>
           </w:r>
-          <w:r/>
+          <w:r>
+            <w:rPr>
+              <w:b w:val="0"/>
+            </w:rPr>
+          </w:r>
         </w:p>
         <w:p>
           <w:pPr>
@@ -3071,6 +3446,7 @@
           <w:r>
             <w:rPr>
               <w:rFonts w:ascii="PT Astra Sans" w:hAnsi="PT Astra Sans" w:cs="PT Astra Sans" w:eastAsia="PT Astra Sans"/>
+              <w:b w:val="0"/>
             </w:rPr>
           </w:r>
           <w:hyperlink w:tooltip="#_Toc19" w:anchor="_Toc19" w:history="1">
@@ -3128,7 +3504,28 @@
               <w:fldChar w:fldCharType="begin"/>
               <w:instrText xml:space="preserve">PAGEREF _Toc19 \h</w:instrText>
               <w:fldChar w:fldCharType="separate"/>
+            </w:r>
+            <w:r>
+              <w:rPr>
+                <w:rStyle w:val="922"/>
+                <w:rFonts w:ascii="PT Astra Sans" w:hAnsi="PT Astra Sans" w:cs="PT Astra Sans" w:eastAsia="PT Astra Sans"/>
+                <w:b w:val="0"/>
+                <w:i w:val="0"/>
+                <w:color w:val="auto"/>
+                <w:sz w:val="28"/>
+                <w:u w:val="none"/>
+              </w:rPr>
               <w:t xml:space="preserve">17</w:t>
+            </w:r>
+            <w:r>
+              <w:rPr>
+                <w:rFonts w:ascii="PT Astra Sans" w:hAnsi="PT Astra Sans" w:cs="PT Astra Sans" w:eastAsia="PT Astra Sans"/>
+                <w:b w:val="0"/>
+                <w:i w:val="0"/>
+                <w:color w:val="auto"/>
+                <w:sz w:val="28"/>
+                <w:u w:val="none"/>
+              </w:rPr>
               <w:fldChar w:fldCharType="end"/>
             </w:r>
           </w:hyperlink>
@@ -3143,7 +3540,11 @@
               <w:u w:val="none"/>
             </w:rPr>
           </w:r>
-          <w:r/>
+          <w:r>
+            <w:rPr>
+              <w:b w:val="0"/>
+            </w:rPr>
+          </w:r>
         </w:p>
         <w:p>
           <w:pPr>
@@ -3165,6 +3566,7 @@
           <w:r>
             <w:rPr>
               <w:rFonts w:ascii="PT Astra Sans" w:hAnsi="PT Astra Sans" w:cs="PT Astra Sans" w:eastAsia="PT Astra Sans"/>
+              <w:b w:val="0"/>
             </w:rPr>
           </w:r>
           <w:hyperlink w:tooltip="#_Toc20" w:anchor="_Toc20" w:history="1">
@@ -3261,7 +3663,28 @@
               <w:fldChar w:fldCharType="begin"/>
               <w:instrText xml:space="preserve">PAGEREF _Toc20 \h</w:instrText>
               <w:fldChar w:fldCharType="separate"/>
+            </w:r>
+            <w:r>
+              <w:rPr>
+                <w:rStyle w:val="922"/>
+                <w:rFonts w:ascii="PT Astra Sans" w:hAnsi="PT Astra Sans" w:cs="PT Astra Sans" w:eastAsia="PT Astra Sans"/>
+                <w:b w:val="0"/>
+                <w:i w:val="0"/>
+                <w:color w:val="auto"/>
+                <w:sz w:val="28"/>
+                <w:u w:val="none"/>
+              </w:rPr>
               <w:t xml:space="preserve">19</w:t>
+            </w:r>
+            <w:r>
+              <w:rPr>
+                <w:rFonts w:ascii="PT Astra Sans" w:hAnsi="PT Astra Sans" w:cs="PT Astra Sans" w:eastAsia="PT Astra Sans"/>
+                <w:b w:val="0"/>
+                <w:i w:val="0"/>
+                <w:color w:val="auto"/>
+                <w:sz w:val="28"/>
+                <w:u w:val="none"/>
+              </w:rPr>
               <w:fldChar w:fldCharType="end"/>
             </w:r>
           </w:hyperlink>
@@ -3276,7 +3699,11 @@
               <w:u w:val="none"/>
             </w:rPr>
           </w:r>
-          <w:r/>
+          <w:r>
+            <w:rPr>
+              <w:b w:val="0"/>
+            </w:rPr>
+          </w:r>
         </w:p>
         <w:p>
           <w:pPr>
@@ -3299,6 +3726,7 @@
           <w:r>
             <w:rPr>
               <w:rFonts w:ascii="PT Astra Sans" w:hAnsi="PT Astra Sans" w:cs="PT Astra Sans" w:eastAsia="PT Astra Sans"/>
+              <w:b w:val="0"/>
             </w:rPr>
           </w:r>
           <w:hyperlink w:tooltip="#_Toc21" w:anchor="_Toc21" w:history="1">
@@ -3358,7 +3786,28 @@
               <w:fldChar w:fldCharType="begin"/>
               <w:instrText xml:space="preserve">PAGEREF _Toc21 \h</w:instrText>
               <w:fldChar w:fldCharType="separate"/>
+            </w:r>
+            <w:r>
+              <w:rPr>
+                <w:rStyle w:val="922"/>
+                <w:rFonts w:ascii="PT Astra Sans" w:hAnsi="PT Astra Sans" w:cs="PT Astra Sans" w:eastAsia="PT Astra Sans"/>
+                <w:b w:val="0"/>
+                <w:i w:val="0"/>
+                <w:color w:val="auto"/>
+                <w:sz w:val="28"/>
+                <w:u w:val="none"/>
+              </w:rPr>
               <w:t xml:space="preserve">21</w:t>
+            </w:r>
+            <w:r>
+              <w:rPr>
+                <w:rFonts w:ascii="PT Astra Sans" w:hAnsi="PT Astra Sans" w:cs="PT Astra Sans" w:eastAsia="PT Astra Sans"/>
+                <w:b w:val="0"/>
+                <w:i w:val="0"/>
+                <w:color w:val="auto"/>
+                <w:sz w:val="28"/>
+                <w:u w:val="none"/>
+              </w:rPr>
               <w:fldChar w:fldCharType="end"/>
             </w:r>
           </w:hyperlink>
@@ -3373,7 +3822,11 @@
               <w:u w:val="none"/>
             </w:rPr>
           </w:r>
-          <w:r/>
+          <w:r>
+            <w:rPr>
+              <w:b w:val="0"/>
+            </w:rPr>
+          </w:r>
         </w:p>
         <w:p>
           <w:pPr>
@@ -3395,6 +3848,7 @@
           <w:r>
             <w:rPr>
               <w:rFonts w:ascii="PT Astra Sans" w:hAnsi="PT Astra Sans" w:cs="PT Astra Sans" w:eastAsia="PT Astra Sans"/>
+              <w:b w:val="0"/>
             </w:rPr>
           </w:r>
           <w:hyperlink w:tooltip="#_Toc22" w:anchor="_Toc22" w:history="1">
@@ -3452,7 +3906,28 @@
               <w:fldChar w:fldCharType="begin"/>
               <w:instrText xml:space="preserve">PAGEREF _Toc22 \h</w:instrText>
               <w:fldChar w:fldCharType="separate"/>
+            </w:r>
+            <w:r>
+              <w:rPr>
+                <w:rStyle w:val="922"/>
+                <w:rFonts w:ascii="PT Astra Sans" w:hAnsi="PT Astra Sans" w:cs="PT Astra Sans" w:eastAsia="PT Astra Sans"/>
+                <w:b w:val="0"/>
+                <w:i w:val="0"/>
+                <w:color w:val="auto"/>
+                <w:sz w:val="28"/>
+                <w:u w:val="none"/>
+              </w:rPr>
               <w:t xml:space="preserve">22</w:t>
+            </w:r>
+            <w:r>
+              <w:rPr>
+                <w:rFonts w:ascii="PT Astra Sans" w:hAnsi="PT Astra Sans" w:cs="PT Astra Sans" w:eastAsia="PT Astra Sans"/>
+                <w:b w:val="0"/>
+                <w:i w:val="0"/>
+                <w:color w:val="auto"/>
+                <w:sz w:val="28"/>
+                <w:u w:val="none"/>
+              </w:rPr>
               <w:fldChar w:fldCharType="end"/>
             </w:r>
           </w:hyperlink>
@@ -3467,7 +3942,11 @@
               <w:u w:val="none"/>
             </w:rPr>
           </w:r>
-          <w:r/>
+          <w:r>
+            <w:rPr>
+              <w:b w:val="0"/>
+            </w:rPr>
+          </w:r>
         </w:p>
         <w:p>
           <w:pPr>
@@ -3489,6 +3968,7 @@
           <w:r>
             <w:rPr>
               <w:rFonts w:ascii="PT Astra Sans" w:hAnsi="PT Astra Sans" w:cs="PT Astra Sans" w:eastAsia="PT Astra Sans"/>
+              <w:b w:val="0"/>
             </w:rPr>
           </w:r>
           <w:hyperlink w:tooltip="#_Toc23" w:anchor="_Toc23" w:history="1">
@@ -3546,7 +4026,28 @@
               <w:fldChar w:fldCharType="begin"/>
               <w:instrText xml:space="preserve">PAGEREF _Toc23 \h</w:instrText>
               <w:fldChar w:fldCharType="separate"/>
+            </w:r>
+            <w:r>
+              <w:rPr>
+                <w:rStyle w:val="922"/>
+                <w:rFonts w:ascii="PT Astra Sans" w:hAnsi="PT Astra Sans" w:cs="PT Astra Sans" w:eastAsia="PT Astra Sans"/>
+                <w:b w:val="0"/>
+                <w:i w:val="0"/>
+                <w:color w:val="auto"/>
+                <w:sz w:val="28"/>
+                <w:u w:val="none"/>
+              </w:rPr>
               <w:t xml:space="preserve">22</w:t>
+            </w:r>
+            <w:r>
+              <w:rPr>
+                <w:rFonts w:ascii="PT Astra Sans" w:hAnsi="PT Astra Sans" w:cs="PT Astra Sans" w:eastAsia="PT Astra Sans"/>
+                <w:b w:val="0"/>
+                <w:i w:val="0"/>
+                <w:color w:val="auto"/>
+                <w:sz w:val="28"/>
+                <w:u w:val="none"/>
+              </w:rPr>
               <w:fldChar w:fldCharType="end"/>
             </w:r>
           </w:hyperlink>
@@ -3561,7 +4062,11 @@
               <w:u w:val="none"/>
             </w:rPr>
           </w:r>
-          <w:r/>
+          <w:r>
+            <w:rPr>
+              <w:b w:val="0"/>
+            </w:rPr>
+          </w:r>
         </w:p>
         <w:p>
           <w:pPr>
@@ -3583,6 +4088,7 @@
           <w:r>
             <w:rPr>
               <w:rFonts w:ascii="PT Astra Sans" w:hAnsi="PT Astra Sans" w:cs="PT Astra Sans" w:eastAsia="PT Astra Sans"/>
+              <w:b w:val="0"/>
             </w:rPr>
           </w:r>
           <w:hyperlink w:tooltip="#_Toc24" w:anchor="_Toc24" w:history="1">
@@ -3640,7 +4146,28 @@
               <w:fldChar w:fldCharType="begin"/>
               <w:instrText xml:space="preserve">PAGEREF _Toc24 \h</w:instrText>
               <w:fldChar w:fldCharType="separate"/>
+            </w:r>
+            <w:r>
+              <w:rPr>
+                <w:rStyle w:val="922"/>
+                <w:rFonts w:ascii="PT Astra Sans" w:hAnsi="PT Astra Sans" w:cs="PT Astra Sans" w:eastAsia="PT Astra Sans"/>
+                <w:b w:val="0"/>
+                <w:i w:val="0"/>
+                <w:color w:val="auto"/>
+                <w:sz w:val="28"/>
+                <w:u w:val="none"/>
+              </w:rPr>
               <w:t xml:space="preserve">23</w:t>
+            </w:r>
+            <w:r>
+              <w:rPr>
+                <w:rFonts w:ascii="PT Astra Sans" w:hAnsi="PT Astra Sans" w:cs="PT Astra Sans" w:eastAsia="PT Astra Sans"/>
+                <w:b w:val="0"/>
+                <w:i w:val="0"/>
+                <w:color w:val="auto"/>
+                <w:sz w:val="28"/>
+                <w:u w:val="none"/>
+              </w:rPr>
               <w:fldChar w:fldCharType="end"/>
             </w:r>
           </w:hyperlink>
@@ -3655,7 +4182,11 @@
               <w:u w:val="none"/>
             </w:rPr>
           </w:r>
-          <w:r/>
+          <w:r>
+            <w:rPr>
+              <w:b w:val="0"/>
+            </w:rPr>
+          </w:r>
         </w:p>
         <w:p>
           <w:pPr>
@@ -3677,6 +4208,7 @@
           <w:r>
             <w:rPr>
               <w:rFonts w:ascii="PT Astra Sans" w:hAnsi="PT Astra Sans" w:cs="PT Astra Sans" w:eastAsia="PT Astra Sans"/>
+              <w:b w:val="0"/>
             </w:rPr>
           </w:r>
           <w:hyperlink w:tooltip="#_Toc25" w:anchor="_Toc25" w:history="1">
@@ -3734,7 +4266,28 @@
               <w:fldChar w:fldCharType="begin"/>
               <w:instrText xml:space="preserve">PAGEREF _Toc25 \h</w:instrText>
               <w:fldChar w:fldCharType="separate"/>
-              <w:t xml:space="preserve">23</w:t>
+            </w:r>
+            <w:r>
+              <w:rPr>
+                <w:rStyle w:val="922"/>
+                <w:rFonts w:ascii="PT Astra Sans" w:hAnsi="PT Astra Sans" w:cs="PT Astra Sans" w:eastAsia="PT Astra Sans"/>
+                <w:b w:val="0"/>
+                <w:i w:val="0"/>
+                <w:color w:val="auto"/>
+                <w:sz w:val="28"/>
+                <w:u w:val="none"/>
+              </w:rPr>
+              <w:t xml:space="preserve">24</w:t>
+            </w:r>
+            <w:r>
+              <w:rPr>
+                <w:rFonts w:ascii="PT Astra Sans" w:hAnsi="PT Astra Sans" w:cs="PT Astra Sans" w:eastAsia="PT Astra Sans"/>
+                <w:b w:val="0"/>
+                <w:i w:val="0"/>
+                <w:color w:val="auto"/>
+                <w:sz w:val="28"/>
+                <w:u w:val="none"/>
+              </w:rPr>
               <w:fldChar w:fldCharType="end"/>
             </w:r>
           </w:hyperlink>
@@ -3749,7 +4302,11 @@
               <w:u w:val="none"/>
             </w:rPr>
           </w:r>
-          <w:r/>
+          <w:r>
+            <w:rPr>
+              <w:b w:val="0"/>
+            </w:rPr>
+          </w:r>
         </w:p>
         <w:p>
           <w:pPr>
@@ -3771,6 +4328,7 @@
           <w:r>
             <w:rPr>
               <w:rFonts w:ascii="PT Astra Sans" w:hAnsi="PT Astra Sans" w:cs="PT Astra Sans" w:eastAsia="PT Astra Sans"/>
+              <w:b w:val="0"/>
             </w:rPr>
           </w:r>
           <w:hyperlink w:tooltip="#_Toc26" w:anchor="_Toc26" w:history="1">
@@ -3829,7 +4387,28 @@
               <w:fldChar w:fldCharType="begin"/>
               <w:instrText xml:space="preserve">PAGEREF _Toc26 \h</w:instrText>
               <w:fldChar w:fldCharType="separate"/>
+            </w:r>
+            <w:r>
+              <w:rPr>
+                <w:rStyle w:val="922"/>
+                <w:rFonts w:ascii="PT Astra Sans" w:hAnsi="PT Astra Sans" w:cs="PT Astra Sans" w:eastAsia="PT Astra Sans"/>
+                <w:b w:val="0"/>
+                <w:i w:val="0"/>
+                <w:color w:val="auto"/>
+                <w:sz w:val="28"/>
+                <w:u w:val="none"/>
+              </w:rPr>
               <w:t xml:space="preserve">24</w:t>
+            </w:r>
+            <w:r>
+              <w:rPr>
+                <w:rFonts w:ascii="PT Astra Sans" w:hAnsi="PT Astra Sans" w:cs="PT Astra Sans" w:eastAsia="PT Astra Sans"/>
+                <w:b w:val="0"/>
+                <w:i w:val="0"/>
+                <w:color w:val="auto"/>
+                <w:sz w:val="28"/>
+                <w:u w:val="none"/>
+              </w:rPr>
               <w:fldChar w:fldCharType="end"/>
             </w:r>
           </w:hyperlink>
@@ -3844,7 +4423,11 @@
               <w:u w:val="none"/>
             </w:rPr>
           </w:r>
-          <w:r/>
+          <w:r>
+            <w:rPr>
+              <w:b w:val="0"/>
+            </w:rPr>
+          </w:r>
         </w:p>
         <w:p>
           <w:pPr>
@@ -3866,6 +4449,7 @@
           <w:r>
             <w:rPr>
               <w:rFonts w:ascii="PT Astra Sans" w:hAnsi="PT Astra Sans" w:cs="PT Astra Sans" w:eastAsia="PT Astra Sans"/>
+              <w:b w:val="0"/>
             </w:rPr>
           </w:r>
           <w:hyperlink w:tooltip="#_Toc27" w:anchor="_Toc27" w:history="1">
@@ -3923,7 +4507,28 @@
               <w:fldChar w:fldCharType="begin"/>
               <w:instrText xml:space="preserve">PAGEREF _Toc27 \h</w:instrText>
               <w:fldChar w:fldCharType="separate"/>
+            </w:r>
+            <w:r>
+              <w:rPr>
+                <w:rStyle w:val="922"/>
+                <w:rFonts w:ascii="PT Astra Sans" w:hAnsi="PT Astra Sans" w:cs="PT Astra Sans" w:eastAsia="PT Astra Sans"/>
+                <w:b w:val="0"/>
+                <w:i w:val="0"/>
+                <w:color w:val="auto"/>
+                <w:sz w:val="28"/>
+                <w:u w:val="none"/>
+              </w:rPr>
               <w:t xml:space="preserve">25</w:t>
+            </w:r>
+            <w:r>
+              <w:rPr>
+                <w:rFonts w:ascii="PT Astra Sans" w:hAnsi="PT Astra Sans" w:cs="PT Astra Sans" w:eastAsia="PT Astra Sans"/>
+                <w:b w:val="0"/>
+                <w:i w:val="0"/>
+                <w:color w:val="auto"/>
+                <w:sz w:val="28"/>
+                <w:u w:val="none"/>
+              </w:rPr>
               <w:fldChar w:fldCharType="end"/>
             </w:r>
           </w:hyperlink>
@@ -3938,7 +4543,11 @@
               <w:u w:val="none"/>
             </w:rPr>
           </w:r>
-          <w:r/>
+          <w:r>
+            <w:rPr>
+              <w:b w:val="0"/>
+            </w:rPr>
+          </w:r>
         </w:p>
         <w:p>
           <w:pPr>
@@ -3960,6 +4569,7 @@
           <w:r>
             <w:rPr>
               <w:rFonts w:ascii="PT Astra Sans" w:hAnsi="PT Astra Sans" w:cs="PT Astra Sans" w:eastAsia="PT Astra Sans"/>
+              <w:b w:val="0"/>
             </w:rPr>
           </w:r>
           <w:hyperlink w:tooltip="#_Toc28" w:anchor="_Toc28" w:history="1">
@@ -4016,7 +4626,28 @@
               <w:fldChar w:fldCharType="begin"/>
               <w:instrText xml:space="preserve">PAGEREF _Toc28 \h</w:instrText>
               <w:fldChar w:fldCharType="separate"/>
+            </w:r>
+            <w:r>
+              <w:rPr>
+                <w:rStyle w:val="922"/>
+                <w:rFonts w:ascii="PT Astra Sans" w:hAnsi="PT Astra Sans" w:cs="PT Astra Sans" w:eastAsia="PT Astra Sans"/>
+                <w:b w:val="0"/>
+                <w:i w:val="0"/>
+                <w:color w:val="auto"/>
+                <w:sz w:val="28"/>
+                <w:u w:val="none"/>
+              </w:rPr>
               <w:t xml:space="preserve">26</w:t>
+            </w:r>
+            <w:r>
+              <w:rPr>
+                <w:rFonts w:ascii="PT Astra Sans" w:hAnsi="PT Astra Sans" w:cs="PT Astra Sans" w:eastAsia="PT Astra Sans"/>
+                <w:b w:val="0"/>
+                <w:i w:val="0"/>
+                <w:color w:val="auto"/>
+                <w:sz w:val="28"/>
+                <w:u w:val="none"/>
+              </w:rPr>
               <w:fldChar w:fldCharType="end"/>
             </w:r>
           </w:hyperlink>
@@ -14002,6 +14633,32 @@
         <w:outlineLvl w:val="1"/>
         <w:suppressLineNumbers w:val="0"/>
       </w:pPr>
+      <w:r>
+        <w:rPr>
+          <w:rFonts w:ascii="PT Astra Sans" w:hAnsi="PT Astra Sans" w:cs="PT Astra Sans" w:eastAsia="PT Astra Sans"/>
+          <w:highlight w:val="none"/>
+        </w:rPr>
+      </w:r>
+      <w:r>
+        <w:rPr>
+          <w:rFonts w:ascii="PT Astra Sans" w:hAnsi="PT Astra Sans" w:cs="PT Astra Sans" w:eastAsia="PT Astra Sans"/>
+          <w:highlight w:val="none"/>
+        </w:rPr>
+      </w:r>
+    </w:p>
+    <w:p>
+      <w:pPr>
+        <w:contextualSpacing w:val="0"/>
+        <w:ind w:left="0" w:right="0" w:firstLine="709"/>
+        <w:jc w:val="both"/>
+        <w:spacing w:line="360" w:lineRule="auto"/>
+        <w:rPr>
+          <w:rFonts w:ascii="PT Astra Sans" w:hAnsi="PT Astra Sans" w:cs="PT Astra Sans" w:eastAsia="PT Astra Sans"/>
+          <w:highlight w:val="none"/>
+        </w:rPr>
+        <w:outlineLvl w:val="1"/>
+        <w:suppressLineNumbers w:val="0"/>
+      </w:pPr>
       <w:r/>
       <w:bookmarkStart w:id="20" w:name="_Toc20"/>
       <w:r>
@@ -14294,7 +14951,7 @@
     <w:p>
       <w:pPr>
         <w:contextualSpacing w:val="0"/>
-        <w:ind w:left="567" w:right="0" w:hanging="567"/>
+        <w:ind w:left="567" w:right="0" w:firstLine="0"/>
         <w:jc w:val="both"/>
         <w:spacing w:line="360" w:lineRule="auto"/>
         <w:rPr>
@@ -14351,7 +15008,6 @@
           <w:b w:val="0"/>
           <w:highlight w:val="none"/>
         </w:rPr>
-        <w:tab/>
         <w:t xml:space="preserve">Правильная организация файлов необходима для корректной работы программы.  Исполняемые файлы должны хранится в папке bin, изображения в images, а уровни в levels. Рассмотрим иерархию файлов в виде графа (см. рис. 7).</w:t>
       </w:r>
       <w:r>
@@ -14715,7 +15371,7 @@
           <w:b w:val="0"/>
           <w:highlight w:val="none"/>
         </w:rPr>
-        <w:t xml:space="preserve">Mingw (Поставить галочку в онлайн установщике qt)</w:t>
+        <w:t xml:space="preserve">Mingw и зависимости (Поставить галочку в онлайн установщике qt)</w:t>
       </w:r>
       <w:r>
         <w:rPr>
@@ -14918,16 +15574,30 @@
           <w:highlight w:val="none"/>
         </w:rPr>
         <w:tab/>
-        <w:t xml:space="preserve">Если Windows не позволяет установить необходимую библиотеку, то её нужно скомпилировать из исходного кода и полученные .dll файлы поместить в папку с исполняемыми файлами игры (bin).</w:t>
-      </w:r>
-      <w:r>
-        <w:rPr>
-          <w:rFonts w:ascii="PT Astra Sans" w:hAnsi="PT Astra Sans" w:cs="PT Astra Sans" w:eastAsia="PT Astra Sans"/>
-          <w:b w:val="0"/>
-          <w:highlight w:val="none"/>
-        </w:rPr>
-      </w:r>
-      <w:r/>
+        <w:t xml:space="preserve">Сборку рекомендуется производить через Qt creator открыв файл </w:t>
+      </w:r>
+      <w:r>
+        <w:rPr>
+          <w:rFonts w:ascii="PT Astra Sans" w:hAnsi="PT Astra Sans" w:cs="PT Astra Sans" w:eastAsia="PT Astra Sans"/>
+          <w:b w:val="0"/>
+          <w:highlight w:val="none"/>
+        </w:rPr>
+        <w:t xml:space="preserve">CMakeLists.txt как проект.</w:t>
+      </w:r>
+      <w:r>
+        <w:rPr>
+          <w:rFonts w:ascii="PT Astra Sans" w:hAnsi="PT Astra Sans" w:cs="PT Astra Sans" w:eastAsia="PT Astra Sans"/>
+          <w:b w:val="0"/>
+          <w:highlight w:val="none"/>
+        </w:rPr>
+      </w:r>
+      <w:r>
+        <w:rPr>
+          <w:rFonts w:ascii="PT Astra Sans" w:hAnsi="PT Astra Sans" w:cs="PT Astra Sans" w:eastAsia="PT Astra Sans"/>
+          <w:b w:val="0"/>
+          <w:highlight w:val="none"/>
+        </w:rPr>
+      </w:r>
     </w:p>
     <w:p>
       <w:pPr>
@@ -14948,13 +15618,48 @@
           <w:b w:val="0"/>
           <w:highlight w:val="none"/>
         </w:rPr>
-      </w:r>
-      <w:r>
-        <w:rPr>
-          <w:rFonts w:ascii="PT Astra Sans" w:hAnsi="PT Astra Sans" w:cs="PT Astra Sans" w:eastAsia="PT Astra Sans"/>
-        </w:rPr>
-      </w:r>
-      <w:r/>
+        <w:tab/>
+        <w:t xml:space="preserve">Если Windows не позволяет установить необходимую библиотеку, то её нужно скомпилировать из исходного кода и полученные .dll файлы поместить в папку с исполняемыми файлами игры (bin).</w:t>
+      </w:r>
+      <w:r>
+        <w:rPr>
+          <w:rFonts w:ascii="PT Astra Sans" w:hAnsi="PT Astra Sans" w:cs="PT Astra Sans" w:eastAsia="PT Astra Sans"/>
+          <w:b w:val="0"/>
+          <w:highlight w:val="none"/>
+        </w:rPr>
+        <w:t xml:space="preserve"> Если Windows после установки не зарегистрировала файлы библиотек, то нужно в CMakeLists.txt в </w:t>
+      </w:r>
+      <w:r>
+        <w:rPr>
+          <w:rFonts w:ascii="PT Astra Sans" w:hAnsi="PT Astra Sans" w:cs="PT Astra Sans" w:eastAsia="PT Astra Sans"/>
+          <w:b w:val="0"/>
+          <w:highlight w:val="none"/>
+        </w:rPr>
+        <w:t xml:space="preserve">target_link_libraries и </w:t>
+      </w:r>
+      <w:r>
+        <w:rPr>
+          <w:rFonts w:ascii="PT Astra Sans" w:hAnsi="PT Astra Sans" w:cs="PT Astra Sans" w:eastAsia="PT Astra Sans"/>
+          <w:b w:val="0"/>
+          <w:highlight w:val="none"/>
+        </w:rPr>
+        <w:t xml:space="preserve">find_package  </w:t>
+      </w:r>
+      <w:r>
+        <w:rPr>
+          <w:rFonts w:ascii="PT Astra Sans" w:hAnsi="PT Astra Sans" w:cs="PT Astra Sans" w:eastAsia="PT Astra Sans"/>
+          <w:b w:val="0"/>
+          <w:highlight w:val="none"/>
+        </w:rPr>
+        <w:t xml:space="preserve">указать абсолютные пути к файлам, также это нужно сделать в файлах с их импортом. Пример : </w:t>
+      </w:r>
+      <w:r>
+        <w:rPr>
+          <w:rFonts w:ascii="PT Astra Sans" w:hAnsi="PT Astra Sans" w:cs="PT Astra Sans" w:eastAsia="PT Astra Sans"/>
+          <w:b w:val="0"/>
+          <w:highlight w:val="none"/>
+        </w:rPr>
+      </w:r>
     </w:p>
     <w:p>
       <w:pPr>
@@ -14975,8 +15680,66 @@
           <w:b w:val="0"/>
           <w:highlight w:val="none"/>
         </w:rPr>
+        <w:t xml:space="preserve">glfw -&gt; </w:t>
+      </w:r>
+      <w:r>
+        <w:rPr>
+          <w:rFonts w:ascii="PT Astra Sans" w:hAnsi="PT Astra Sans" w:cs="PT Astra Sans" w:eastAsia="PT Astra Sans"/>
+          <w:b w:val="0"/>
+          <w:highlight w:val="none"/>
+        </w:rPr>
+        <w:t xml:space="preserve">"c:/glfw3.dll"; </w:t>
+      </w:r>
+      <w:r>
+        <w:rPr>
+          <w:rFonts w:ascii="PT Astra Sans" w:hAnsi="PT Astra Sans" w:cs="PT Astra Sans" w:eastAsia="PT Astra Sans"/>
+          <w:b w:val="0"/>
+          <w:highlight w:val="none"/>
+        </w:rPr>
+        <w:t xml:space="preserve">#include &lt;GLFW/glfw3.h&gt; -&gt; </w:t>
+      </w:r>
+      <w:r>
+        <w:rPr>
+          <w:rFonts w:ascii="PT Astra Sans" w:hAnsi="PT Astra Sans" w:cs="PT Astra Sans" w:eastAsia="PT Astra Sans"/>
+          <w:b w:val="0"/>
+          <w:highlight w:val="none"/>
+        </w:rPr>
+        <w:t xml:space="preserve">#include "c:/GLFW/glfw3.h"</w:t>
+      </w:r>
+      <w:r>
+        <w:rPr>
+          <w:b w:val="0"/>
+        </w:rPr>
+      </w:r>
+      <w:r>
+        <w:rPr>
+          <w:rFonts w:ascii="PT Astra Sans" w:hAnsi="PT Astra Sans" w:cs="PT Astra Sans" w:eastAsia="PT Astra Sans"/>
+          <w:b w:val="0"/>
+          <w:highlight w:val="none"/>
+        </w:rPr>
+      </w:r>
+    </w:p>
+    <w:p>
+      <w:pPr>
+        <w:contextualSpacing w:val="0"/>
+        <w:ind w:left="0" w:right="0" w:firstLine="0"/>
+        <w:jc w:val="both"/>
+        <w:spacing w:line="360" w:lineRule="auto"/>
+        <w:rPr>
+          <w:rFonts w:ascii="PT Astra Sans" w:hAnsi="PT Astra Sans" w:cs="PT Astra Sans" w:eastAsia="PT Astra Sans"/>
+          <w:b w:val="0"/>
+          <w:highlight w:val="none"/>
+        </w:rPr>
+        <w:suppressLineNumbers w:val="0"/>
+      </w:pPr>
+      <w:r>
+        <w:rPr>
+          <w:rFonts w:ascii="PT Astra Sans" w:hAnsi="PT Astra Sans" w:cs="PT Astra Sans" w:eastAsia="PT Astra Sans"/>
+          <w:b w:val="0"/>
+          <w:highlight w:val="none"/>
+        </w:rPr>
         <w:tab/>
-        <w:t xml:space="preserve">Для запуска на POSIX системах (Linux, MacOS...)  потребуется следующие библиотеки (пакеты не dev версий!):</w:t>
+        <w:t xml:space="preserve">Для запуска на POSIX системах (Linux, MacOS...)  потребуется следующие библиотеки и их зависимости (пакеты не dev версий!):</w:t>
       </w:r>
       <w:r>
         <w:rPr>
@@ -15313,7 +16076,7 @@
           <w:b w:val="0"/>
           <w:highlight w:val="none"/>
         </w:rPr>
-        <w:t xml:space="preserve">)</w:t>
+        <w:t xml:space="preserve">...)</w:t>
       </w:r>
       <w:r>
         <w:rPr>
@@ -15325,7 +16088,7 @@
     <w:p>
       <w:pPr>
         <w:contextualSpacing w:val="0"/>
-        <w:ind w:left="709" w:right="0" w:firstLine="0"/>
+        <w:ind w:left="0" w:right="0" w:firstLine="709"/>
         <w:jc w:val="both"/>
         <w:spacing w:line="360" w:lineRule="auto"/>
         <w:rPr>
@@ -15349,20 +16112,6 @@
         </w:rPr>
       </w:r>
       <w:r/>
-    </w:p>
-    <w:p>
-      <w:pPr>
-        <w:contextualSpacing w:val="0"/>
-        <w:ind w:left="567" w:right="0" w:hanging="567"/>
-        <w:jc w:val="both"/>
-        <w:spacing w:line="360" w:lineRule="auto"/>
-        <w:rPr>
-          <w:rFonts w:ascii="PT Astra Sans" w:hAnsi="PT Astra Sans" w:cs="PT Astra Sans" w:eastAsia="PT Astra Sans"/>
-          <w:b w:val="0"/>
-          <w:highlight w:val="none"/>
-        </w:rPr>
-        <w:suppressLineNumbers w:val="0"/>
-      </w:pPr>
       <w:r>
         <w:rPr>
           <w:rFonts w:ascii="PT Astra Sans" w:hAnsi="PT Astra Sans" w:cs="PT Astra Sans" w:eastAsia="PT Astra Sans"/>
@@ -15376,6 +16125,13 @@
         </w:rPr>
       </w:r>
       <w:r/>
+      <w:r>
+        <w:rPr>
+          <w:rFonts w:ascii="PT Astra Sans" w:hAnsi="PT Astra Sans" w:cs="PT Astra Sans" w:eastAsia="PT Astra Sans"/>
+          <w:b w:val="0"/>
+          <w:highlight w:val="none"/>
+        </w:rPr>
+      </w:r>
     </w:p>
     <w:p>
       <w:pPr>

</xml_diff>